<commit_message>
running pestpp and shade sensativity
</commit_message>
<xml_diff>
--- a/4_model_calibrate/notes/PESTPP_and_PRMS.docx
+++ b/4_model_calibrate/notes/PESTPP_and_PRMS.docx
@@ -229,18 +229,68 @@
           <w:numId w:val="1"/>
         </w:numPr>
       </w:pPr>
+    </w:p>
+    <w:p/>
+    <w:p>
+      <w:pPr>
+        <w:pStyle w:val="ListParagraph"/>
+        <w:numPr>
+          <w:ilvl w:val="0"/>
+          <w:numId w:val="1"/>
+        </w:numPr>
+      </w:pPr>
+      <w:r>
+        <w:t>PRMS-</w:t>
+      </w:r>
+      <w:proofErr w:type="spellStart"/>
+      <w:r>
+        <w:t>SNTemp</w:t>
+      </w:r>
+      <w:proofErr w:type="spellEnd"/>
+      <w:r>
+        <w:t xml:space="preserve"> specific issues </w:t>
+      </w:r>
+    </w:p>
+    <w:p>
+      <w:pPr>
+        <w:pStyle w:val="ListParagraph"/>
+        <w:numPr>
+          <w:ilvl w:val="1"/>
+          <w:numId w:val="1"/>
+        </w:numPr>
+      </w:pPr>
+      <w:proofErr w:type="spellStart"/>
+      <w:r>
+        <w:t>Ss_tau</w:t>
+      </w:r>
+      <w:proofErr w:type="spellEnd"/>
+      <w:r>
+        <w:t xml:space="preserve"> and </w:t>
+      </w:r>
+      <w:proofErr w:type="spellStart"/>
+      <w:r>
+        <w:t>gw_tau</w:t>
+      </w:r>
+      <w:proofErr w:type="spellEnd"/>
+      <w:r>
+        <w:t xml:space="preserve"> need to be integers to be read into the model, however, PESTPP-GLM is a continuous algorithm and only modifies based on floating point numbers. Need to run a pre-processor to change on the floats to integers before running PRMS-</w:t>
+      </w:r>
+      <w:proofErr w:type="spellStart"/>
+      <w:r>
+        <w:t>SNTemp</w:t>
+      </w:r>
+      <w:proofErr w:type="spellEnd"/>
+    </w:p>
+    <w:p>
+      <w:pPr>
+        <w:pStyle w:val="ListParagraph"/>
+        <w:numPr>
+          <w:ilvl w:val="1"/>
+          <w:numId w:val="1"/>
+        </w:numPr>
+      </w:pPr>
       <w:bookmarkStart w:id="0" w:name="_GoBack"/>
       <w:bookmarkEnd w:id="0"/>
-    </w:p>
-    <w:p/>
-    <w:p>
-      <w:pPr>
-        <w:pStyle w:val="ListParagraph"/>
-        <w:numPr>
-          <w:ilvl w:val="1"/>
-          <w:numId w:val="1"/>
-        </w:numPr>
-      </w:pPr>
     </w:p>
     <w:sectPr>
       <w:pgSz w:w="12240" w:h="15840"/>

</xml_diff>

<commit_message>
updating pestpp file writes to be more flexible to type of parameter being calibrated
</commit_message>
<xml_diff>
--- a/4_model_calibrate/notes/PESTPP_and_PRMS.docx
+++ b/4_model_calibrate/notes/PESTPP_and_PRMS.docx
@@ -66,15 +66,7 @@
         <w:t>T</w:t>
       </w:r>
       <w:r>
-        <w:t xml:space="preserve">hese will look </w:t>
-      </w:r>
-      <w:proofErr w:type="gramStart"/>
-      <w:r>
-        <w:t>pretty identical</w:t>
-      </w:r>
-      <w:proofErr w:type="gramEnd"/>
-      <w:r>
-        <w:t xml:space="preserve"> to parameter files for PRMS and indicate which parameters to calibrate and their locations in the parameter file. </w:t>
+        <w:t xml:space="preserve">hese will look pretty identical to parameter files for PRMS and indicate which parameters to calibrate and their locations in the parameter file. </w:t>
       </w:r>
     </w:p>
     <w:p>
@@ -289,8 +281,206 @@
           <w:numId w:val="1"/>
         </w:numPr>
       </w:pPr>
+      <w:r>
+        <w:t>.</w:t>
+      </w:r>
+    </w:p>
+    <w:p>
+      <w:pPr>
+        <w:pStyle w:val="ListParagraph"/>
+        <w:numPr>
+          <w:ilvl w:val="0"/>
+          <w:numId w:val="1"/>
+        </w:numPr>
+      </w:pPr>
+      <w:r>
+        <w:t xml:space="preserve">PESTPP-SEN </w:t>
+      </w:r>
+    </w:p>
+    <w:p>
+      <w:pPr>
+        <w:pStyle w:val="ListParagraph"/>
+        <w:numPr>
+          <w:ilvl w:val="1"/>
+          <w:numId w:val="1"/>
+        </w:numPr>
+      </w:pPr>
+      <w:r>
+        <w:t xml:space="preserve">Tests parameters sensitivity </w:t>
+      </w:r>
+    </w:p>
+    <w:p>
+      <w:pPr>
+        <w:pStyle w:val="ListParagraph"/>
+        <w:numPr>
+          <w:ilvl w:val="1"/>
+          <w:numId w:val="1"/>
+        </w:numPr>
+      </w:pPr>
+      <w:r>
+        <w:t xml:space="preserve">Defaults to adjusting each parameter 4 times, which creates a lot of model runs if we have a lot of parameters – e.g. 82 params x 4 = 328 runs (for just </w:t>
+      </w:r>
+      <w:proofErr w:type="spellStart"/>
+      <w:r>
+        <w:t>ss_tau</w:t>
+      </w:r>
+      <w:proofErr w:type="spellEnd"/>
+      <w:r>
+        <w:t xml:space="preserve">, </w:t>
+      </w:r>
+      <w:proofErr w:type="spellStart"/>
+      <w:r>
+        <w:t>gw_tau</w:t>
+      </w:r>
+      <w:proofErr w:type="spellEnd"/>
+      <w:r>
+        <w:t xml:space="preserve"> sensitivity). We can group by parameter type which can speed things up. </w:t>
+      </w:r>
+    </w:p>
+    <w:p>
+      <w:pPr>
+        <w:pStyle w:val="ListParagraph"/>
+        <w:numPr>
+          <w:ilvl w:val="2"/>
+          <w:numId w:val="1"/>
+        </w:numPr>
+      </w:pPr>
+      <w:proofErr w:type="spellStart"/>
+      <w:r>
+        <w:t>Tie_by_group</w:t>
+      </w:r>
+      <w:proofErr w:type="spellEnd"/>
+      <w:r>
+        <w:t xml:space="preserve"> = T in the </w:t>
+      </w:r>
+      <w:proofErr w:type="spellStart"/>
+      <w:r>
+        <w:t>write_pestpp_sen_pst_files</w:t>
+      </w:r>
+      <w:proofErr w:type="spellEnd"/>
+      <w:r>
+        <w:t xml:space="preserve">() will tie the parameters by group type (e.g. </w:t>
+      </w:r>
+      <w:proofErr w:type="spellStart"/>
+      <w:r>
+        <w:t>ss_tau</w:t>
+      </w:r>
+      <w:proofErr w:type="spellEnd"/>
+      <w:r>
+        <w:t xml:space="preserve">, </w:t>
+      </w:r>
+      <w:proofErr w:type="spellStart"/>
+      <w:r>
+        <w:t>gw_tau</w:t>
+      </w:r>
+      <w:proofErr w:type="spellEnd"/>
+      <w:r>
+        <w:t>) rather than each segments’ parameter.</w:t>
+      </w:r>
+    </w:p>
+    <w:p>
+      <w:pPr>
+        <w:pStyle w:val="ListParagraph"/>
+        <w:numPr>
+          <w:ilvl w:val="2"/>
+          <w:numId w:val="1"/>
+        </w:numPr>
+      </w:pPr>
+      <w:r>
+        <w:t xml:space="preserve">I’m having some trouble with this currently (2020-08-12) when just setting </w:t>
+      </w:r>
+      <w:proofErr w:type="spellStart"/>
+      <w:r>
+        <w:t>tie_by_group</w:t>
+      </w:r>
+      <w:proofErr w:type="spellEnd"/>
+      <w:r>
+        <w:t xml:space="preserve"> = T; </w:t>
+      </w:r>
+      <w:proofErr w:type="spellStart"/>
+      <w:r>
+        <w:t>pestpp-sen</w:t>
+      </w:r>
+      <w:proofErr w:type="spellEnd"/>
+      <w:r>
+        <w:t xml:space="preserve"> works fine if the parameters aren’t grouped, but it seems that the input file (</w:t>
+      </w:r>
+      <w:proofErr w:type="spellStart"/>
+      <w:r>
+        <w:t>myparam.param</w:t>
+      </w:r>
+      <w:proofErr w:type="spellEnd"/>
+      <w:r>
+        <w:t xml:space="preserve">) is being deleted when </w:t>
+      </w:r>
+      <w:proofErr w:type="spellStart"/>
+      <w:r>
+        <w:t>tie_by_group</w:t>
+      </w:r>
+      <w:proofErr w:type="spellEnd"/>
+      <w:r>
+        <w:t>=T and then the model throws an error when it can write to a non-existent file</w:t>
+      </w:r>
+    </w:p>
+    <w:p>
+      <w:pPr>
+        <w:pStyle w:val="ListParagraph"/>
+        <w:numPr>
+          <w:ilvl w:val="3"/>
+          <w:numId w:val="1"/>
+        </w:numPr>
+      </w:pPr>
+      <w:r>
+        <w:t xml:space="preserve">This only seems to be an issue with </w:t>
+      </w:r>
+      <w:proofErr w:type="spellStart"/>
+      <w:r>
+        <w:t>lat_temp_adj</w:t>
+      </w:r>
+      <w:proofErr w:type="spellEnd"/>
+      <w:r>
+        <w:t xml:space="preserve"> parameters, not the segment parameters (e.g. </w:t>
+      </w:r>
+      <w:proofErr w:type="spellStart"/>
+      <w:r>
+        <w:t>ss_tau</w:t>
+      </w:r>
+      <w:proofErr w:type="spellEnd"/>
+      <w:r>
+        <w:t xml:space="preserve">) </w:t>
+      </w:r>
+    </w:p>
+    <w:p>
+      <w:pPr>
+        <w:pStyle w:val="ListParagraph"/>
+        <w:numPr>
+          <w:ilvl w:val="3"/>
+          <w:numId w:val="1"/>
+        </w:numPr>
+      </w:pPr>
       <w:bookmarkStart w:id="0" w:name="_GoBack"/>
       <w:bookmarkEnd w:id="0"/>
+    </w:p>
+    <w:p>
+      <w:pPr>
+        <w:pStyle w:val="ListParagraph"/>
+        <w:numPr>
+          <w:ilvl w:val="2"/>
+          <w:numId w:val="1"/>
+        </w:numPr>
+      </w:pPr>
+      <w:r>
+        <w:t xml:space="preserve"> </w:t>
+      </w:r>
+    </w:p>
+    <w:p>
+      <w:pPr>
+        <w:pStyle w:val="ListParagraph"/>
+        <w:numPr>
+          <w:ilvl w:val="1"/>
+          <w:numId w:val="1"/>
+        </w:numPr>
+      </w:pPr>
     </w:p>
     <w:sectPr>
       <w:pgSz w:w="12240" w:h="15840"/>
@@ -335,7 +525,7 @@
         <w:ind w:left="2160" w:hanging="180"/>
       </w:pPr>
     </w:lvl>
-    <w:lvl w:ilvl="3" w:tplc="0409000F" w:tentative="1">
+    <w:lvl w:ilvl="3" w:tplc="0409000F">
       <w:start w:val="1"/>
       <w:numFmt w:val="decimal"/>
       <w:lvlText w:val="%4."/>

</xml_diff>

<commit_message>
updating model parameters and pst files
</commit_message>
<xml_diff>
--- a/4_model_calibrate/notes/PESTPP_and_PRMS.docx
+++ b/4_model_calibrate/notes/PESTPP_and_PRMS.docx
@@ -66,7 +66,15 @@
         <w:t>T</w:t>
       </w:r>
       <w:r>
-        <w:t xml:space="preserve">hese will look pretty identical to parameter files for PRMS and indicate which parameters to calibrate and their locations in the parameter file. </w:t>
+        <w:t xml:space="preserve">hese will look </w:t>
+      </w:r>
+      <w:proofErr w:type="gramStart"/>
+      <w:r>
+        <w:t>pretty identical</w:t>
+      </w:r>
+      <w:proofErr w:type="gramEnd"/>
+      <w:r>
+        <w:t xml:space="preserve"> to parameter files for PRMS and indicate which parameters to calibrate and their locations in the parameter file. </w:t>
       </w:r>
     </w:p>
     <w:p>
@@ -355,11 +363,19 @@
       </w:r>
       <w:proofErr w:type="spellStart"/>
       <w:r>
-        <w:t>write_pestpp_sen_pst_files</w:t>
-      </w:r>
-      <w:proofErr w:type="spellEnd"/>
-      <w:r>
-        <w:t xml:space="preserve">() will tie the parameters by group type (e.g. </w:t>
+        <w:t>write_pestpp_sen_pst_</w:t>
+      </w:r>
+      <w:proofErr w:type="gramStart"/>
+      <w:r>
+        <w:t>files</w:t>
+      </w:r>
+      <w:proofErr w:type="spellEnd"/>
+      <w:r>
+        <w:t>(</w:t>
+      </w:r>
+      <w:proofErr w:type="gramEnd"/>
+      <w:r>
+        <w:t xml:space="preserve">) will tie the parameters by group type (e.g. </w:t>
       </w:r>
       <w:proofErr w:type="spellStart"/>
       <w:r>
@@ -455,32 +471,93 @@
         <w:pStyle w:val="ListParagraph"/>
         <w:numPr>
           <w:ilvl w:val="3"/>
+          <w:numId w:val="1"/>
+        </w:numPr>
+      </w:pPr>
+    </w:p>
+    <w:p>
+      <w:pPr>
+        <w:pStyle w:val="ListParagraph"/>
+        <w:numPr>
+          <w:ilvl w:val="2"/>
+          <w:numId w:val="1"/>
+        </w:numPr>
+      </w:pPr>
+      <w:r>
+        <w:t xml:space="preserve"> </w:t>
+      </w:r>
+    </w:p>
+    <w:p>
+      <w:pPr>
+        <w:pStyle w:val="ListParagraph"/>
+        <w:numPr>
+          <w:ilvl w:val="0"/>
+          <w:numId w:val="1"/>
+        </w:numPr>
+      </w:pPr>
+      <w:r>
+        <w:lastRenderedPageBreak/>
+        <w:t xml:space="preserve">Instructions to modify the parameters you want to calibrate or test for sensitivity </w:t>
+      </w:r>
+    </w:p>
+    <w:p>
+      <w:pPr>
+        <w:pStyle w:val="ListParagraph"/>
+        <w:numPr>
+          <w:ilvl w:val="1"/>
+          <w:numId w:val="1"/>
+        </w:numPr>
+      </w:pPr>
+      <w:r>
+        <w:t xml:space="preserve">Include the parameter name and min/max range for each parameter type in the </w:t>
+      </w:r>
+      <w:proofErr w:type="spellStart"/>
+      <w:r>
+        <w:t>calibration_settings.yml</w:t>
+      </w:r>
+      <w:proofErr w:type="spellEnd"/>
+      <w:r>
+        <w:t xml:space="preserve"> (4_model_calibrate/</w:t>
+      </w:r>
+      <w:proofErr w:type="spellStart"/>
+      <w:r>
+        <w:t>cfg</w:t>
+      </w:r>
+      <w:proofErr w:type="spellEnd"/>
+      <w:r>
+        <w:t xml:space="preserve">/) </w:t>
+      </w:r>
+    </w:p>
+    <w:p>
+      <w:pPr>
+        <w:pStyle w:val="ListParagraph"/>
+        <w:numPr>
+          <w:ilvl w:val="1"/>
+          <w:numId w:val="1"/>
+        </w:numPr>
+      </w:pPr>
+      <w:r>
+        <w:t xml:space="preserve">Make sure to update the </w:t>
+      </w:r>
+      <w:proofErr w:type="spellStart"/>
+      <w:r>
+        <w:t>init_params</w:t>
+      </w:r>
+      <w:proofErr w:type="spellEnd"/>
+      <w:r>
+        <w:t xml:space="preserve"> from 2_3_model_parameters.yml </w:t>
+      </w:r>
+    </w:p>
+    <w:p>
+      <w:pPr>
+        <w:pStyle w:val="ListParagraph"/>
+        <w:numPr>
+          <w:ilvl w:val="1"/>
           <w:numId w:val="1"/>
         </w:numPr>
       </w:pPr>
       <w:bookmarkStart w:id="0" w:name="_GoBack"/>
       <w:bookmarkEnd w:id="0"/>
-    </w:p>
-    <w:p>
-      <w:pPr>
-        <w:pStyle w:val="ListParagraph"/>
-        <w:numPr>
-          <w:ilvl w:val="2"/>
-          <w:numId w:val="1"/>
-        </w:numPr>
-      </w:pPr>
-      <w:r>
-        <w:t xml:space="preserve"> </w:t>
-      </w:r>
-    </w:p>
-    <w:p>
-      <w:pPr>
-        <w:pStyle w:val="ListParagraph"/>
-        <w:numPr>
-          <w:ilvl w:val="1"/>
-          <w:numId w:val="1"/>
-        </w:numPr>
-      </w:pPr>
     </w:p>
     <w:sectPr>
       <w:pgSz w:w="12240" w:h="15840"/>

</xml_diff>